<commit_message>
Sistem Informasi Manajemen Proyek Sederhana untuk PT Sinergi Digital Nusantara
</commit_message>
<xml_diff>
--- a/Perusahaan.docx
+++ b/Perusahaan.docx
@@ -6,70 +6,1230 @@
       <w:pPr>
         <w:rPr>
           <w:rFonts w:ascii="Times New Roman" w:hAnsi="Times New Roman" w:cs="Times New Roman"/>
-        </w:rPr>
-      </w:pPr>
-      <w:r>
-        <w:rPr>
-          <w:rFonts w:ascii="Times New Roman" w:hAnsi="Times New Roman" w:cs="Times New Roman"/>
-        </w:rPr>
-        <w:t>Test</w:t>
-      </w:r>
-    </w:p>
-    <w:p>
-      <w:pPr>
-        <w:rPr>
-          <w:rFonts w:ascii="Times New Roman" w:hAnsi="Times New Roman" w:cs="Times New Roman"/>
-        </w:rPr>
-      </w:pPr>
-      <w:proofErr w:type="spellStart"/>
-      <w:r>
-        <w:rPr>
-          <w:rFonts w:ascii="Times New Roman" w:hAnsi="Times New Roman" w:cs="Times New Roman"/>
-        </w:rPr>
-        <w:t>Judul</w:t>
-      </w:r>
-      <w:proofErr w:type="spellEnd"/>
-      <w:r>
-        <w:rPr>
-          <w:rFonts w:ascii="Times New Roman" w:hAnsi="Times New Roman" w:cs="Times New Roman"/>
-        </w:rPr>
-        <w:t xml:space="preserve"> </w:t>
-      </w:r>
-      <w:r>
-        <w:rPr>
-          <w:rFonts w:ascii="Times New Roman" w:hAnsi="Times New Roman" w:cs="Times New Roman"/>
-        </w:rPr>
-        <w:t>Perusahaan</w:t>
-      </w:r>
-    </w:p>
-    <w:p>
-      <w:pPr>
-        <w:rPr>
-          <w:rFonts w:ascii="Times New Roman" w:hAnsi="Times New Roman" w:cs="Times New Roman"/>
-        </w:rPr>
-      </w:pPr>
-      <w:proofErr w:type="spellStart"/>
-      <w:r>
-        <w:rPr>
-          <w:rFonts w:ascii="Times New Roman" w:hAnsi="Times New Roman" w:cs="Times New Roman"/>
-        </w:rPr>
-        <w:t>Deskripisi</w:t>
-      </w:r>
-      <w:proofErr w:type="spellEnd"/>
-      <w:r>
-        <w:rPr>
-          <w:rFonts w:ascii="Times New Roman" w:hAnsi="Times New Roman" w:cs="Times New Roman"/>
-        </w:rPr>
-        <w:t xml:space="preserve"> Perusahaan</w:t>
-      </w:r>
-    </w:p>
-    <w:p>
-      <w:pPr>
-        <w:rPr>
-          <w:rFonts w:ascii="Times New Roman" w:hAnsi="Times New Roman" w:cs="Times New Roman"/>
-        </w:rPr>
-      </w:pPr>
-    </w:p>
+          <w:b/>
+          <w:bCs/>
+        </w:rPr>
+      </w:pPr>
+      <w:r>
+        <w:rPr>
+          <w:rFonts w:ascii="Times New Roman" w:hAnsi="Times New Roman" w:cs="Times New Roman"/>
+          <w:b/>
+          <w:bCs/>
+        </w:rPr>
+        <w:t>Judul: Sistem Informasi Manajemen Proyek Sederhana untuk PT Sinergi Digital Nusantara</w:t>
+      </w:r>
+    </w:p>
+    <w:p>
+      <w:pPr>
+        <w:rPr>
+          <w:rFonts w:ascii="Times New Roman" w:hAnsi="Times New Roman" w:cs="Times New Roman"/>
+        </w:rPr>
+      </w:pPr>
+      <w:r>
+        <w:rPr>
+          <w:rFonts w:ascii="Times New Roman" w:hAnsi="Times New Roman" w:cs="Times New Roman"/>
+        </w:rPr>
+        <w:pict w14:anchorId="35F245B6">
+          <v:rect id="_x0000_i1079" style="width:0;height:1.5pt" o:hralign="center" o:hrstd="t" o:hr="t" fillcolor="#a0a0a0" stroked="f"/>
+        </w:pict>
+      </w:r>
+    </w:p>
+    <w:p>
+      <w:pPr>
+        <w:rPr>
+          <w:rFonts w:ascii="Times New Roman" w:hAnsi="Times New Roman" w:cs="Times New Roman"/>
+          <w:b/>
+          <w:bCs/>
+        </w:rPr>
+      </w:pPr>
+      <w:r>
+        <w:rPr>
+          <w:rFonts w:ascii="Times New Roman" w:hAnsi="Times New Roman" w:cs="Times New Roman"/>
+          <w:b/>
+          <w:bCs/>
+        </w:rPr>
+        <w:t>Deskripsi Perusahaan</w:t>
+      </w:r>
+    </w:p>
+    <w:p>
+      <w:pPr>
+        <w:rPr>
+          <w:rFonts w:ascii="Times New Roman" w:hAnsi="Times New Roman" w:cs="Times New Roman"/>
+        </w:rPr>
+      </w:pPr>
+      <w:r>
+        <w:rPr>
+          <w:rFonts w:ascii="Times New Roman" w:hAnsi="Times New Roman" w:cs="Times New Roman"/>
+          <w:b/>
+          <w:bCs/>
+        </w:rPr>
+        <w:t>Nama Perusahaan:</w:t>
+      </w:r>
+      <w:r>
+        <w:rPr>
+          <w:rFonts w:ascii="Times New Roman" w:hAnsi="Times New Roman" w:cs="Times New Roman"/>
+        </w:rPr>
+        <w:t xml:space="preserve"> PT Sinergi Digital Nusantara</w:t>
+      </w:r>
+      <w:r>
+        <w:rPr>
+          <w:rFonts w:ascii="Times New Roman" w:hAnsi="Times New Roman" w:cs="Times New Roman"/>
+        </w:rPr>
+        <w:br/>
+      </w:r>
+      <w:r>
+        <w:rPr>
+          <w:rFonts w:ascii="Times New Roman" w:hAnsi="Times New Roman" w:cs="Times New Roman"/>
+          <w:b/>
+          <w:bCs/>
+        </w:rPr>
+        <w:t>Jenis Usaha:</w:t>
+      </w:r>
+      <w:r>
+        <w:rPr>
+          <w:rFonts w:ascii="Times New Roman" w:hAnsi="Times New Roman" w:cs="Times New Roman"/>
+        </w:rPr>
+        <w:t xml:space="preserve"> Konsultasi Digital dan Pengembangan Perangkat Lunak</w:t>
+      </w:r>
+      <w:r>
+        <w:rPr>
+          <w:rFonts w:ascii="Times New Roman" w:hAnsi="Times New Roman" w:cs="Times New Roman"/>
+        </w:rPr>
+        <w:br/>
+      </w:r>
+      <w:r>
+        <w:rPr>
+          <w:rFonts w:ascii="Times New Roman" w:hAnsi="Times New Roman" w:cs="Times New Roman"/>
+          <w:b/>
+          <w:bCs/>
+        </w:rPr>
+        <w:t>Alamat:</w:t>
+      </w:r>
+      <w:r>
+        <w:rPr>
+          <w:rFonts w:ascii="Times New Roman" w:hAnsi="Times New Roman" w:cs="Times New Roman"/>
+        </w:rPr>
+        <w:t xml:space="preserve"> Jl. Teknologi No. 12, Jakarta, Indonesia</w:t>
+      </w:r>
+      <w:r>
+        <w:rPr>
+          <w:rFonts w:ascii="Times New Roman" w:hAnsi="Times New Roman" w:cs="Times New Roman"/>
+        </w:rPr>
+        <w:br/>
+      </w:r>
+      <w:r>
+        <w:rPr>
+          <w:rFonts w:ascii="Times New Roman" w:hAnsi="Times New Roman" w:cs="Times New Roman"/>
+          <w:b/>
+          <w:bCs/>
+        </w:rPr>
+        <w:t>Tahun Berdiri:</w:t>
+      </w:r>
+      <w:r>
+        <w:rPr>
+          <w:rFonts w:ascii="Times New Roman" w:hAnsi="Times New Roman" w:cs="Times New Roman"/>
+        </w:rPr>
+        <w:t xml:space="preserve"> 2018</w:t>
+      </w:r>
+    </w:p>
+    <w:p>
+      <w:pPr>
+        <w:rPr>
+          <w:rFonts w:ascii="Times New Roman" w:hAnsi="Times New Roman" w:cs="Times New Roman"/>
+        </w:rPr>
+      </w:pPr>
+      <w:r>
+        <w:rPr>
+          <w:rFonts w:ascii="Times New Roman" w:hAnsi="Times New Roman" w:cs="Times New Roman"/>
+        </w:rPr>
+        <w:t>PT Sinergi Digital Nusantara adalah perusahaan kecil menengah yang bergerak di bidang konsultasi digital dan pengembangan perangkat lunak untuk usaha kecil dan menengah (UKM). Perusahaan ini memiliki fokus pada pengembangan website dan aplikasi sederhana yang membantu klien meningkatkan kehadiran digital mereka. PT Sinergi Digital Nusantara memiliki 20 karyawan yang terbagi menjadi tim pengembangan, pemasaran, dan manajemen proyek.</w:t>
+      </w:r>
+    </w:p>
+    <w:p>
+      <w:pPr>
+        <w:rPr>
+          <w:rFonts w:ascii="Times New Roman" w:hAnsi="Times New Roman" w:cs="Times New Roman"/>
+        </w:rPr>
+      </w:pPr>
+      <w:r>
+        <w:rPr>
+          <w:rFonts w:ascii="Times New Roman" w:hAnsi="Times New Roman" w:cs="Times New Roman"/>
+        </w:rPr>
+        <w:pict w14:anchorId="2A6917B5">
+          <v:rect id="_x0000_i1080" style="width:0;height:1.5pt" o:hralign="center" o:hrstd="t" o:hr="t" fillcolor="#a0a0a0" stroked="f"/>
+        </w:pict>
+      </w:r>
+    </w:p>
+    <w:p>
+      <w:pPr>
+        <w:rPr>
+          <w:rFonts w:ascii="Times New Roman" w:hAnsi="Times New Roman" w:cs="Times New Roman"/>
+          <w:b/>
+          <w:bCs/>
+        </w:rPr>
+      </w:pPr>
+      <w:r>
+        <w:rPr>
+          <w:rFonts w:ascii="Times New Roman" w:hAnsi="Times New Roman" w:cs="Times New Roman"/>
+          <w:b/>
+          <w:bCs/>
+        </w:rPr>
+        <w:t>Struktur Organisasi Perusahaan</w:t>
+      </w:r>
+    </w:p>
+    <w:p>
+      <w:pPr>
+        <w:numPr>
+          <w:ilvl w:val="0"/>
+          <w:numId w:val="1"/>
+        </w:numPr>
+        <w:rPr>
+          <w:rFonts w:ascii="Times New Roman" w:hAnsi="Times New Roman" w:cs="Times New Roman"/>
+        </w:rPr>
+      </w:pPr>
+      <w:r>
+        <w:rPr>
+          <w:rFonts w:ascii="Times New Roman" w:hAnsi="Times New Roman" w:cs="Times New Roman"/>
+          <w:b/>
+          <w:bCs/>
+        </w:rPr>
+        <w:t>Direktur Utama</w:t>
+      </w:r>
+    </w:p>
+    <w:p>
+      <w:pPr>
+        <w:numPr>
+          <w:ilvl w:val="1"/>
+          <w:numId w:val="1"/>
+        </w:numPr>
+        <w:rPr>
+          <w:rFonts w:ascii="Times New Roman" w:hAnsi="Times New Roman" w:cs="Times New Roman"/>
+        </w:rPr>
+      </w:pPr>
+      <w:r>
+        <w:rPr>
+          <w:rFonts w:ascii="Times New Roman" w:hAnsi="Times New Roman" w:cs="Times New Roman"/>
+          <w:b/>
+          <w:bCs/>
+        </w:rPr>
+        <w:t>Tim Manajemen Proyek</w:t>
+      </w:r>
+      <w:r>
+        <w:rPr>
+          <w:rFonts w:ascii="Times New Roman" w:hAnsi="Times New Roman" w:cs="Times New Roman"/>
+        </w:rPr>
+        <w:t>: Mengelola dan memantau seluruh proyek yang berjalan.</w:t>
+      </w:r>
+    </w:p>
+    <w:p>
+      <w:pPr>
+        <w:numPr>
+          <w:ilvl w:val="1"/>
+          <w:numId w:val="1"/>
+        </w:numPr>
+        <w:rPr>
+          <w:rFonts w:ascii="Times New Roman" w:hAnsi="Times New Roman" w:cs="Times New Roman"/>
+        </w:rPr>
+      </w:pPr>
+      <w:r>
+        <w:rPr>
+          <w:rFonts w:ascii="Times New Roman" w:hAnsi="Times New Roman" w:cs="Times New Roman"/>
+          <w:b/>
+          <w:bCs/>
+        </w:rPr>
+        <w:t>Tim Pengembangan</w:t>
+      </w:r>
+      <w:r>
+        <w:rPr>
+          <w:rFonts w:ascii="Times New Roman" w:hAnsi="Times New Roman" w:cs="Times New Roman"/>
+        </w:rPr>
+        <w:t>: Mengembangkan perangkat lunak dan aplikasi.</w:t>
+      </w:r>
+    </w:p>
+    <w:p>
+      <w:pPr>
+        <w:numPr>
+          <w:ilvl w:val="1"/>
+          <w:numId w:val="1"/>
+        </w:numPr>
+        <w:rPr>
+          <w:rFonts w:ascii="Times New Roman" w:hAnsi="Times New Roman" w:cs="Times New Roman"/>
+        </w:rPr>
+      </w:pPr>
+      <w:r>
+        <w:rPr>
+          <w:rFonts w:ascii="Times New Roman" w:hAnsi="Times New Roman" w:cs="Times New Roman"/>
+          <w:b/>
+          <w:bCs/>
+        </w:rPr>
+        <w:t>Tim Pemasaran</w:t>
+      </w:r>
+      <w:r>
+        <w:rPr>
+          <w:rFonts w:ascii="Times New Roman" w:hAnsi="Times New Roman" w:cs="Times New Roman"/>
+        </w:rPr>
+        <w:t>: Bertanggung jawab untuk pemasaran dan hubungan klien.</w:t>
+      </w:r>
+    </w:p>
+    <w:p>
+      <w:pPr>
+        <w:numPr>
+          <w:ilvl w:val="1"/>
+          <w:numId w:val="1"/>
+        </w:numPr>
+        <w:rPr>
+          <w:rFonts w:ascii="Times New Roman" w:hAnsi="Times New Roman" w:cs="Times New Roman"/>
+        </w:rPr>
+      </w:pPr>
+      <w:r>
+        <w:rPr>
+          <w:rFonts w:ascii="Times New Roman" w:hAnsi="Times New Roman" w:cs="Times New Roman"/>
+          <w:b/>
+          <w:bCs/>
+        </w:rPr>
+        <w:t>Tim Keuangan dan Administrasi</w:t>
+      </w:r>
+      <w:r>
+        <w:rPr>
+          <w:rFonts w:ascii="Times New Roman" w:hAnsi="Times New Roman" w:cs="Times New Roman"/>
+        </w:rPr>
+        <w:t>: Mengelola keuangan dan administrasi perusahaan.</w:t>
+      </w:r>
+    </w:p>
+    <w:p>
+      <w:pPr>
+        <w:rPr>
+          <w:rFonts w:ascii="Times New Roman" w:hAnsi="Times New Roman" w:cs="Times New Roman"/>
+        </w:rPr>
+      </w:pPr>
+      <w:r>
+        <w:rPr>
+          <w:rFonts w:ascii="Times New Roman" w:hAnsi="Times New Roman" w:cs="Times New Roman"/>
+        </w:rPr>
+        <w:pict w14:anchorId="1CBF4443">
+          <v:rect id="_x0000_i1081" style="width:0;height:1.5pt" o:hralign="center" o:hrstd="t" o:hr="t" fillcolor="#a0a0a0" stroked="f"/>
+        </w:pict>
+      </w:r>
+    </w:p>
+    <w:p>
+      <w:pPr>
+        <w:rPr>
+          <w:rFonts w:ascii="Times New Roman" w:hAnsi="Times New Roman" w:cs="Times New Roman"/>
+          <w:b/>
+          <w:bCs/>
+        </w:rPr>
+      </w:pPr>
+      <w:r>
+        <w:rPr>
+          <w:rFonts w:ascii="Times New Roman" w:hAnsi="Times New Roman" w:cs="Times New Roman"/>
+          <w:b/>
+          <w:bCs/>
+        </w:rPr>
+        <w:t>Definisi Permasalahan</w:t>
+      </w:r>
+    </w:p>
+    <w:p>
+      <w:pPr>
+        <w:rPr>
+          <w:rFonts w:ascii="Times New Roman" w:hAnsi="Times New Roman" w:cs="Times New Roman"/>
+        </w:rPr>
+      </w:pPr>
+      <w:r>
+        <w:rPr>
+          <w:rFonts w:ascii="Times New Roman" w:hAnsi="Times New Roman" w:cs="Times New Roman"/>
+        </w:rPr>
+        <w:t>Sebagai perusahaan dengan sumber daya yang terbatas, PT Sinergi Digital Nusantara menghadapi beberapa tantangan berikut:</w:t>
+      </w:r>
+    </w:p>
+    <w:p>
+      <w:pPr>
+        <w:numPr>
+          <w:ilvl w:val="0"/>
+          <w:numId w:val="2"/>
+        </w:numPr>
+        <w:rPr>
+          <w:rFonts w:ascii="Times New Roman" w:hAnsi="Times New Roman" w:cs="Times New Roman"/>
+        </w:rPr>
+      </w:pPr>
+      <w:r>
+        <w:rPr>
+          <w:rFonts w:ascii="Times New Roman" w:hAnsi="Times New Roman" w:cs="Times New Roman"/>
+          <w:b/>
+          <w:bCs/>
+        </w:rPr>
+        <w:t>Pengelolaan Proyek Sederhana yang Tidak Terpusat</w:t>
+      </w:r>
+      <w:r>
+        <w:rPr>
+          <w:rFonts w:ascii="Times New Roman" w:hAnsi="Times New Roman" w:cs="Times New Roman"/>
+        </w:rPr>
+        <w:br/>
+        <w:t>Setiap proyek disimpan dalam file spreadsheet yang berbeda, sehingga sulit untuk memantau status proyek secara keseluruhan. Hal ini menyebabkan tim manajemen kesulitan melacak perkembangan setiap proyek dan melakukan koordinasi.</w:t>
+      </w:r>
+    </w:p>
+    <w:p>
+      <w:pPr>
+        <w:numPr>
+          <w:ilvl w:val="0"/>
+          <w:numId w:val="2"/>
+        </w:numPr>
+        <w:rPr>
+          <w:rFonts w:ascii="Times New Roman" w:hAnsi="Times New Roman" w:cs="Times New Roman"/>
+        </w:rPr>
+      </w:pPr>
+      <w:r>
+        <w:rPr>
+          <w:rFonts w:ascii="Times New Roman" w:hAnsi="Times New Roman" w:cs="Times New Roman"/>
+          <w:b/>
+          <w:bCs/>
+        </w:rPr>
+        <w:t>Kesulitan dalam Penjadwalan Tugas dan Deadline</w:t>
+      </w:r>
+      <w:r>
+        <w:rPr>
+          <w:rFonts w:ascii="Times New Roman" w:hAnsi="Times New Roman" w:cs="Times New Roman"/>
+        </w:rPr>
+        <w:br/>
+        <w:t xml:space="preserve">Tim pengembangan dan pemasaran sering kali mengalami kebingungan dalam </w:t>
+      </w:r>
+      <w:r>
+        <w:rPr>
+          <w:rFonts w:ascii="Times New Roman" w:hAnsi="Times New Roman" w:cs="Times New Roman"/>
+        </w:rPr>
+        <w:lastRenderedPageBreak/>
+        <w:t>memahami deadline proyek, yang menyebabkan keterlambatan dalam penyelesaian proyek dan penanganan klien.</w:t>
+      </w:r>
+    </w:p>
+    <w:p>
+      <w:pPr>
+        <w:numPr>
+          <w:ilvl w:val="0"/>
+          <w:numId w:val="2"/>
+        </w:numPr>
+        <w:rPr>
+          <w:rFonts w:ascii="Times New Roman" w:hAnsi="Times New Roman" w:cs="Times New Roman"/>
+        </w:rPr>
+      </w:pPr>
+      <w:r>
+        <w:rPr>
+          <w:rFonts w:ascii="Times New Roman" w:hAnsi="Times New Roman" w:cs="Times New Roman"/>
+          <w:b/>
+          <w:bCs/>
+        </w:rPr>
+        <w:t>Kurangnya Dokumentasi Proyek yang Rapi</w:t>
+      </w:r>
+      <w:r>
+        <w:rPr>
+          <w:rFonts w:ascii="Times New Roman" w:hAnsi="Times New Roman" w:cs="Times New Roman"/>
+        </w:rPr>
+        <w:br/>
+        <w:t>PT Sinergi Digital Nusantara masih mengandalkan penyimpanan dokumen di berbagai folder tanpa struktur yang jelas, sehingga seringkali sulit menemukan dokumen proyek tertentu ketika diperlukan.</w:t>
+      </w:r>
+    </w:p>
+    <w:p>
+      <w:pPr>
+        <w:numPr>
+          <w:ilvl w:val="0"/>
+          <w:numId w:val="2"/>
+        </w:numPr>
+        <w:rPr>
+          <w:rFonts w:ascii="Times New Roman" w:hAnsi="Times New Roman" w:cs="Times New Roman"/>
+        </w:rPr>
+      </w:pPr>
+      <w:r>
+        <w:rPr>
+          <w:rFonts w:ascii="Times New Roman" w:hAnsi="Times New Roman" w:cs="Times New Roman"/>
+          <w:b/>
+          <w:bCs/>
+        </w:rPr>
+        <w:t>Kurangnya Pelaporan Kinerja yang Teratur</w:t>
+      </w:r>
+      <w:r>
+        <w:rPr>
+          <w:rFonts w:ascii="Times New Roman" w:hAnsi="Times New Roman" w:cs="Times New Roman"/>
+        </w:rPr>
+        <w:br/>
+        <w:t>Tidak ada sistem otomatis yang memberikan laporan proyek secara berkala, sehingga manajemen harus menanyakan langsung kepada setiap tim untuk mendapatkan informasi tentang perkembangan proyek.</w:t>
+      </w:r>
+    </w:p>
+    <w:p>
+      <w:pPr>
+        <w:numPr>
+          <w:ilvl w:val="0"/>
+          <w:numId w:val="2"/>
+        </w:numPr>
+        <w:rPr>
+          <w:rFonts w:ascii="Times New Roman" w:hAnsi="Times New Roman" w:cs="Times New Roman"/>
+        </w:rPr>
+      </w:pPr>
+      <w:r>
+        <w:rPr>
+          <w:rFonts w:ascii="Times New Roman" w:hAnsi="Times New Roman" w:cs="Times New Roman"/>
+          <w:b/>
+          <w:bCs/>
+        </w:rPr>
+        <w:t>Akses Data yang Tidak Aman</w:t>
+      </w:r>
+      <w:r>
+        <w:rPr>
+          <w:rFonts w:ascii="Times New Roman" w:hAnsi="Times New Roman" w:cs="Times New Roman"/>
+        </w:rPr>
+        <w:br/>
+        <w:t>Semua anggota tim memiliki akses ke seluruh data perusahaan, yang meningkatkan risiko terhadap keamanan data klien.</w:t>
+      </w:r>
+    </w:p>
+    <w:p>
+      <w:pPr>
+        <w:rPr>
+          <w:rFonts w:ascii="Times New Roman" w:hAnsi="Times New Roman" w:cs="Times New Roman"/>
+        </w:rPr>
+      </w:pPr>
+      <w:r>
+        <w:rPr>
+          <w:rFonts w:ascii="Times New Roman" w:hAnsi="Times New Roman" w:cs="Times New Roman"/>
+        </w:rPr>
+        <w:pict w14:anchorId="70AA7915">
+          <v:rect id="_x0000_i1082" style="width:0;height:1.5pt" o:hralign="center" o:hrstd="t" o:hr="t" fillcolor="#a0a0a0" stroked="f"/>
+        </w:pict>
+      </w:r>
+    </w:p>
+    <w:p>
+      <w:pPr>
+        <w:rPr>
+          <w:rFonts w:ascii="Times New Roman" w:hAnsi="Times New Roman" w:cs="Times New Roman"/>
+          <w:b/>
+          <w:bCs/>
+        </w:rPr>
+      </w:pPr>
+      <w:r>
+        <w:rPr>
+          <w:rFonts w:ascii="Times New Roman" w:hAnsi="Times New Roman" w:cs="Times New Roman"/>
+          <w:b/>
+          <w:bCs/>
+        </w:rPr>
+        <w:t>Sistem Informasi yang Disarankan</w:t>
+      </w:r>
+    </w:p>
+    <w:p>
+      <w:pPr>
+        <w:rPr>
+          <w:rFonts w:ascii="Times New Roman" w:hAnsi="Times New Roman" w:cs="Times New Roman"/>
+        </w:rPr>
+      </w:pPr>
+      <w:r>
+        <w:rPr>
+          <w:rFonts w:ascii="Times New Roman" w:hAnsi="Times New Roman" w:cs="Times New Roman"/>
+        </w:rPr>
+        <w:t xml:space="preserve">Untuk mengatasi masalah ini, PT Sinergi Digital Nusantara dapat mengembangkan </w:t>
+      </w:r>
+      <w:r>
+        <w:rPr>
+          <w:rFonts w:ascii="Times New Roman" w:hAnsi="Times New Roman" w:cs="Times New Roman"/>
+          <w:b/>
+          <w:bCs/>
+        </w:rPr>
+        <w:t>Sistem Informasi Manajemen Proyek Sederhana</w:t>
+      </w:r>
+      <w:r>
+        <w:rPr>
+          <w:rFonts w:ascii="Times New Roman" w:hAnsi="Times New Roman" w:cs="Times New Roman"/>
+        </w:rPr>
+        <w:t>. Sistem ini akan berfokus pada pemantauan proyek, manajemen tugas, dan pelaporan yang ringkas dan sederhana, dengan memperhatikan keterbatasan sumber daya yang ada.</w:t>
+      </w:r>
+    </w:p>
+    <w:p>
+      <w:pPr>
+        <w:rPr>
+          <w:rFonts w:ascii="Times New Roman" w:hAnsi="Times New Roman" w:cs="Times New Roman"/>
+        </w:rPr>
+      </w:pPr>
+      <w:r>
+        <w:rPr>
+          <w:rFonts w:ascii="Times New Roman" w:hAnsi="Times New Roman" w:cs="Times New Roman"/>
+        </w:rPr>
+        <w:pict w14:anchorId="56F4040D">
+          <v:rect id="_x0000_i1083" style="width:0;height:1.5pt" o:hralign="center" o:hrstd="t" o:hr="t" fillcolor="#a0a0a0" stroked="f"/>
+        </w:pict>
+      </w:r>
+    </w:p>
+    <w:p>
+      <w:pPr>
+        <w:rPr>
+          <w:rFonts w:ascii="Times New Roman" w:hAnsi="Times New Roman" w:cs="Times New Roman"/>
+          <w:b/>
+          <w:bCs/>
+        </w:rPr>
+      </w:pPr>
+      <w:r>
+        <w:rPr>
+          <w:rFonts w:ascii="Times New Roman" w:hAnsi="Times New Roman" w:cs="Times New Roman"/>
+          <w:b/>
+          <w:bCs/>
+        </w:rPr>
+        <w:t>1. Sistem Pengelolaan Proyek Sederhana</w:t>
+      </w:r>
+    </w:p>
+    <w:p>
+      <w:pPr>
+        <w:rPr>
+          <w:rFonts w:ascii="Times New Roman" w:hAnsi="Times New Roman" w:cs="Times New Roman"/>
+        </w:rPr>
+      </w:pPr>
+      <w:r>
+        <w:rPr>
+          <w:rFonts w:ascii="Times New Roman" w:hAnsi="Times New Roman" w:cs="Times New Roman"/>
+          <w:b/>
+          <w:bCs/>
+        </w:rPr>
+        <w:t>Deskripsi:</w:t>
+      </w:r>
+      <w:r>
+        <w:rPr>
+          <w:rFonts w:ascii="Times New Roman" w:hAnsi="Times New Roman" w:cs="Times New Roman"/>
+        </w:rPr>
+        <w:t xml:space="preserve"> Sistem ini membantu manajemen dalam memantau status proyek, mengatur deadline, dan mengelola tugas tim dalam satu platform terpusat.</w:t>
+      </w:r>
+    </w:p>
+    <w:p>
+      <w:pPr>
+        <w:rPr>
+          <w:rFonts w:ascii="Times New Roman" w:hAnsi="Times New Roman" w:cs="Times New Roman"/>
+        </w:rPr>
+      </w:pPr>
+      <w:r>
+        <w:rPr>
+          <w:rFonts w:ascii="Times New Roman" w:hAnsi="Times New Roman" w:cs="Times New Roman"/>
+          <w:b/>
+          <w:bCs/>
+        </w:rPr>
+        <w:t>Fitur Utama:</w:t>
+      </w:r>
+    </w:p>
+    <w:p>
+      <w:pPr>
+        <w:numPr>
+          <w:ilvl w:val="0"/>
+          <w:numId w:val="3"/>
+        </w:numPr>
+        <w:rPr>
+          <w:rFonts w:ascii="Times New Roman" w:hAnsi="Times New Roman" w:cs="Times New Roman"/>
+        </w:rPr>
+      </w:pPr>
+      <w:r>
+        <w:rPr>
+          <w:rFonts w:ascii="Times New Roman" w:hAnsi="Times New Roman" w:cs="Times New Roman"/>
+          <w:b/>
+          <w:bCs/>
+        </w:rPr>
+        <w:t>Dashboard Proyek:</w:t>
+      </w:r>
+      <w:r>
+        <w:rPr>
+          <w:rFonts w:ascii="Times New Roman" w:hAnsi="Times New Roman" w:cs="Times New Roman"/>
+        </w:rPr>
+        <w:t xml:space="preserve"> Memantau proyek yang sedang berjalan, yang akan datang, dan proyek yang sudah selesai.</w:t>
+      </w:r>
+    </w:p>
+    <w:p>
+      <w:pPr>
+        <w:numPr>
+          <w:ilvl w:val="0"/>
+          <w:numId w:val="3"/>
+        </w:numPr>
+        <w:rPr>
+          <w:rFonts w:ascii="Times New Roman" w:hAnsi="Times New Roman" w:cs="Times New Roman"/>
+        </w:rPr>
+      </w:pPr>
+      <w:r>
+        <w:rPr>
+          <w:rFonts w:ascii="Times New Roman" w:hAnsi="Times New Roman" w:cs="Times New Roman"/>
+          <w:b/>
+          <w:bCs/>
+        </w:rPr>
+        <w:t>Penjadwalan dan Tugas:</w:t>
+      </w:r>
+      <w:r>
+        <w:rPr>
+          <w:rFonts w:ascii="Times New Roman" w:hAnsi="Times New Roman" w:cs="Times New Roman"/>
+        </w:rPr>
+        <w:t xml:space="preserve"> Mengatur tugas harian dan deadline yang spesifik untuk setiap proyek dan tim.</w:t>
+      </w:r>
+    </w:p>
+    <w:p>
+      <w:pPr>
+        <w:numPr>
+          <w:ilvl w:val="0"/>
+          <w:numId w:val="3"/>
+        </w:numPr>
+        <w:rPr>
+          <w:rFonts w:ascii="Times New Roman" w:hAnsi="Times New Roman" w:cs="Times New Roman"/>
+        </w:rPr>
+      </w:pPr>
+      <w:r>
+        <w:rPr>
+          <w:rFonts w:ascii="Times New Roman" w:hAnsi="Times New Roman" w:cs="Times New Roman"/>
+          <w:b/>
+          <w:bCs/>
+        </w:rPr>
+        <w:t>Notifikasi Deadline:</w:t>
+      </w:r>
+      <w:r>
+        <w:rPr>
+          <w:rFonts w:ascii="Times New Roman" w:hAnsi="Times New Roman" w:cs="Times New Roman"/>
+        </w:rPr>
+        <w:t xml:space="preserve"> Mengirimkan pengingat otomatis kepada tim yang bertanggung jawab beberapa hari sebelum deadline.</w:t>
+      </w:r>
+    </w:p>
+    <w:p>
+      <w:pPr>
+        <w:rPr>
+          <w:rFonts w:ascii="Times New Roman" w:hAnsi="Times New Roman" w:cs="Times New Roman"/>
+        </w:rPr>
+      </w:pPr>
+      <w:r>
+        <w:rPr>
+          <w:rFonts w:ascii="Times New Roman" w:hAnsi="Times New Roman" w:cs="Times New Roman"/>
+        </w:rPr>
+        <w:pict w14:anchorId="6A4C5670">
+          <v:rect id="_x0000_i1084" style="width:0;height:1.5pt" o:hralign="center" o:hrstd="t" o:hr="t" fillcolor="#a0a0a0" stroked="f"/>
+        </w:pict>
+      </w:r>
+    </w:p>
+    <w:p>
+      <w:pPr>
+        <w:rPr>
+          <w:rFonts w:ascii="Times New Roman" w:hAnsi="Times New Roman" w:cs="Times New Roman"/>
+          <w:b/>
+          <w:bCs/>
+        </w:rPr>
+      </w:pPr>
+      <w:r>
+        <w:rPr>
+          <w:rFonts w:ascii="Times New Roman" w:hAnsi="Times New Roman" w:cs="Times New Roman"/>
+          <w:b/>
+          <w:bCs/>
+        </w:rPr>
+        <w:t>2. Manajemen Tugas dan Kolaborasi Tim</w:t>
+      </w:r>
+    </w:p>
+    <w:p>
+      <w:pPr>
+        <w:rPr>
+          <w:rFonts w:ascii="Times New Roman" w:hAnsi="Times New Roman" w:cs="Times New Roman"/>
+        </w:rPr>
+      </w:pPr>
+      <w:r>
+        <w:rPr>
+          <w:rFonts w:ascii="Times New Roman" w:hAnsi="Times New Roman" w:cs="Times New Roman"/>
+          <w:b/>
+          <w:bCs/>
+        </w:rPr>
+        <w:lastRenderedPageBreak/>
+        <w:t>Deskripsi:</w:t>
+      </w:r>
+      <w:r>
+        <w:rPr>
+          <w:rFonts w:ascii="Times New Roman" w:hAnsi="Times New Roman" w:cs="Times New Roman"/>
+        </w:rPr>
+        <w:t xml:space="preserve"> Modul ini memfasilitasi pembagian tugas dan komunikasi yang lebih baik antar anggota tim.</w:t>
+      </w:r>
+    </w:p>
+    <w:p>
+      <w:pPr>
+        <w:rPr>
+          <w:rFonts w:ascii="Times New Roman" w:hAnsi="Times New Roman" w:cs="Times New Roman"/>
+        </w:rPr>
+      </w:pPr>
+      <w:r>
+        <w:rPr>
+          <w:rFonts w:ascii="Times New Roman" w:hAnsi="Times New Roman" w:cs="Times New Roman"/>
+          <w:b/>
+          <w:bCs/>
+        </w:rPr>
+        <w:t>Fitur Utama:</w:t>
+      </w:r>
+    </w:p>
+    <w:p>
+      <w:pPr>
+        <w:numPr>
+          <w:ilvl w:val="0"/>
+          <w:numId w:val="4"/>
+        </w:numPr>
+        <w:rPr>
+          <w:rFonts w:ascii="Times New Roman" w:hAnsi="Times New Roman" w:cs="Times New Roman"/>
+        </w:rPr>
+      </w:pPr>
+      <w:r>
+        <w:rPr>
+          <w:rFonts w:ascii="Times New Roman" w:hAnsi="Times New Roman" w:cs="Times New Roman"/>
+          <w:b/>
+          <w:bCs/>
+        </w:rPr>
+        <w:t>Penugasan Tugas Spesifik:</w:t>
+      </w:r>
+      <w:r>
+        <w:rPr>
+          <w:rFonts w:ascii="Times New Roman" w:hAnsi="Times New Roman" w:cs="Times New Roman"/>
+        </w:rPr>
+        <w:t xml:space="preserve"> Setiap anggota tim diberikan tugas spesifik yang terkait dengan proyek, disertai tenggat waktu.</w:t>
+      </w:r>
+    </w:p>
+    <w:p>
+      <w:pPr>
+        <w:numPr>
+          <w:ilvl w:val="0"/>
+          <w:numId w:val="4"/>
+        </w:numPr>
+        <w:rPr>
+          <w:rFonts w:ascii="Times New Roman" w:hAnsi="Times New Roman" w:cs="Times New Roman"/>
+        </w:rPr>
+      </w:pPr>
+      <w:r>
+        <w:rPr>
+          <w:rFonts w:ascii="Times New Roman" w:hAnsi="Times New Roman" w:cs="Times New Roman"/>
+          <w:b/>
+          <w:bCs/>
+        </w:rPr>
+        <w:t>Papan Tugas Sederhana (Task Board):</w:t>
+      </w:r>
+      <w:r>
+        <w:rPr>
+          <w:rFonts w:ascii="Times New Roman" w:hAnsi="Times New Roman" w:cs="Times New Roman"/>
+        </w:rPr>
+        <w:t xml:space="preserve"> Memberikan visualisasi sederhana berupa "To Do," "In Progress," dan "Done" untuk memantau kemajuan tugas.</w:t>
+      </w:r>
+    </w:p>
+    <w:p>
+      <w:pPr>
+        <w:numPr>
+          <w:ilvl w:val="0"/>
+          <w:numId w:val="4"/>
+        </w:numPr>
+        <w:rPr>
+          <w:rFonts w:ascii="Times New Roman" w:hAnsi="Times New Roman" w:cs="Times New Roman"/>
+        </w:rPr>
+      </w:pPr>
+      <w:r>
+        <w:rPr>
+          <w:rFonts w:ascii="Times New Roman" w:hAnsi="Times New Roman" w:cs="Times New Roman"/>
+          <w:b/>
+          <w:bCs/>
+        </w:rPr>
+        <w:t>Catatan Proyek:</w:t>
+      </w:r>
+      <w:r>
+        <w:rPr>
+          <w:rFonts w:ascii="Times New Roman" w:hAnsi="Times New Roman" w:cs="Times New Roman"/>
+        </w:rPr>
+        <w:t xml:space="preserve"> Anggota tim dapat menambahkan catatan singkat mengenai status atau kendala yang dihadapi dalam tugas tertentu.</w:t>
+      </w:r>
+    </w:p>
+    <w:p>
+      <w:pPr>
+        <w:rPr>
+          <w:rFonts w:ascii="Times New Roman" w:hAnsi="Times New Roman" w:cs="Times New Roman"/>
+        </w:rPr>
+      </w:pPr>
+      <w:r>
+        <w:rPr>
+          <w:rFonts w:ascii="Times New Roman" w:hAnsi="Times New Roman" w:cs="Times New Roman"/>
+        </w:rPr>
+        <w:pict w14:anchorId="0D9D0039">
+          <v:rect id="_x0000_i1085" style="width:0;height:1.5pt" o:hralign="center" o:hrstd="t" o:hr="t" fillcolor="#a0a0a0" stroked="f"/>
+        </w:pict>
+      </w:r>
+    </w:p>
+    <w:p>
+      <w:pPr>
+        <w:rPr>
+          <w:rFonts w:ascii="Times New Roman" w:hAnsi="Times New Roman" w:cs="Times New Roman"/>
+          <w:b/>
+          <w:bCs/>
+        </w:rPr>
+      </w:pPr>
+      <w:r>
+        <w:rPr>
+          <w:rFonts w:ascii="Times New Roman" w:hAnsi="Times New Roman" w:cs="Times New Roman"/>
+          <w:b/>
+          <w:bCs/>
+        </w:rPr>
+        <w:t>3. Sistem Penyimpanan Dokumen Terpusat</w:t>
+      </w:r>
+    </w:p>
+    <w:p>
+      <w:pPr>
+        <w:rPr>
+          <w:rFonts w:ascii="Times New Roman" w:hAnsi="Times New Roman" w:cs="Times New Roman"/>
+        </w:rPr>
+      </w:pPr>
+      <w:r>
+        <w:rPr>
+          <w:rFonts w:ascii="Times New Roman" w:hAnsi="Times New Roman" w:cs="Times New Roman"/>
+          <w:b/>
+          <w:bCs/>
+        </w:rPr>
+        <w:t>Deskripsi:</w:t>
+      </w:r>
+      <w:r>
+        <w:rPr>
+          <w:rFonts w:ascii="Times New Roman" w:hAnsi="Times New Roman" w:cs="Times New Roman"/>
+        </w:rPr>
+        <w:t xml:space="preserve"> Sistem ini membantu mengorganisir dokumen proyek sehingga mudah ditemukan saat diperlukan.</w:t>
+      </w:r>
+    </w:p>
+    <w:p>
+      <w:pPr>
+        <w:rPr>
+          <w:rFonts w:ascii="Times New Roman" w:hAnsi="Times New Roman" w:cs="Times New Roman"/>
+        </w:rPr>
+      </w:pPr>
+      <w:r>
+        <w:rPr>
+          <w:rFonts w:ascii="Times New Roman" w:hAnsi="Times New Roman" w:cs="Times New Roman"/>
+          <w:b/>
+          <w:bCs/>
+        </w:rPr>
+        <w:t>Fitur Utama:</w:t>
+      </w:r>
+    </w:p>
+    <w:p>
+      <w:pPr>
+        <w:numPr>
+          <w:ilvl w:val="0"/>
+          <w:numId w:val="5"/>
+        </w:numPr>
+        <w:rPr>
+          <w:rFonts w:ascii="Times New Roman" w:hAnsi="Times New Roman" w:cs="Times New Roman"/>
+        </w:rPr>
+      </w:pPr>
+      <w:r>
+        <w:rPr>
+          <w:rFonts w:ascii="Times New Roman" w:hAnsi="Times New Roman" w:cs="Times New Roman"/>
+          <w:b/>
+          <w:bCs/>
+        </w:rPr>
+        <w:t>Penyimpanan Dokumen Proyek:</w:t>
+      </w:r>
+      <w:r>
+        <w:rPr>
+          <w:rFonts w:ascii="Times New Roman" w:hAnsi="Times New Roman" w:cs="Times New Roman"/>
+        </w:rPr>
+        <w:t xml:space="preserve"> Menyimpan dokumen proyek dalam satu platform terpusat dengan kategori sesuai dengan nama klien dan proyek.</w:t>
+      </w:r>
+    </w:p>
+    <w:p>
+      <w:pPr>
+        <w:numPr>
+          <w:ilvl w:val="0"/>
+          <w:numId w:val="5"/>
+        </w:numPr>
+        <w:rPr>
+          <w:rFonts w:ascii="Times New Roman" w:hAnsi="Times New Roman" w:cs="Times New Roman"/>
+        </w:rPr>
+      </w:pPr>
+      <w:r>
+        <w:rPr>
+          <w:rFonts w:ascii="Times New Roman" w:hAnsi="Times New Roman" w:cs="Times New Roman"/>
+          <w:b/>
+          <w:bCs/>
+        </w:rPr>
+        <w:t>Pengelompokan Berdasarkan Proyek:</w:t>
+      </w:r>
+      <w:r>
+        <w:rPr>
+          <w:rFonts w:ascii="Times New Roman" w:hAnsi="Times New Roman" w:cs="Times New Roman"/>
+        </w:rPr>
+        <w:t xml:space="preserve"> Setiap proyek memiliki folder tersendiri untuk menyimpan dokumen terkait, sehingga memudahkan pencarian.</w:t>
+      </w:r>
+    </w:p>
+    <w:p>
+      <w:pPr>
+        <w:numPr>
+          <w:ilvl w:val="0"/>
+          <w:numId w:val="5"/>
+        </w:numPr>
+        <w:rPr>
+          <w:rFonts w:ascii="Times New Roman" w:hAnsi="Times New Roman" w:cs="Times New Roman"/>
+        </w:rPr>
+      </w:pPr>
+      <w:r>
+        <w:rPr>
+          <w:rFonts w:ascii="Times New Roman" w:hAnsi="Times New Roman" w:cs="Times New Roman"/>
+          <w:b/>
+          <w:bCs/>
+        </w:rPr>
+        <w:t>Kontrol Versi Dokumen Sederhana:</w:t>
+      </w:r>
+      <w:r>
+        <w:rPr>
+          <w:rFonts w:ascii="Times New Roman" w:hAnsi="Times New Roman" w:cs="Times New Roman"/>
+        </w:rPr>
+        <w:t xml:space="preserve"> Menyediakan versi terbaru dari dokumen agar mudah diakses oleh anggota tim.</w:t>
+      </w:r>
+    </w:p>
+    <w:p>
+      <w:pPr>
+        <w:rPr>
+          <w:rFonts w:ascii="Times New Roman" w:hAnsi="Times New Roman" w:cs="Times New Roman"/>
+        </w:rPr>
+      </w:pPr>
+      <w:r>
+        <w:rPr>
+          <w:rFonts w:ascii="Times New Roman" w:hAnsi="Times New Roman" w:cs="Times New Roman"/>
+        </w:rPr>
+        <w:pict w14:anchorId="5B1E5602">
+          <v:rect id="_x0000_i1086" style="width:0;height:1.5pt" o:hralign="center" o:hrstd="t" o:hr="t" fillcolor="#a0a0a0" stroked="f"/>
+        </w:pict>
+      </w:r>
+    </w:p>
+    <w:p>
+      <w:pPr>
+        <w:rPr>
+          <w:rFonts w:ascii="Times New Roman" w:hAnsi="Times New Roman" w:cs="Times New Roman"/>
+          <w:b/>
+          <w:bCs/>
+        </w:rPr>
+      </w:pPr>
+      <w:r>
+        <w:rPr>
+          <w:rFonts w:ascii="Times New Roman" w:hAnsi="Times New Roman" w:cs="Times New Roman"/>
+          <w:b/>
+          <w:bCs/>
+        </w:rPr>
+        <w:t>4. Sistem Pelaporan Kinerja Proyek</w:t>
+      </w:r>
+    </w:p>
+    <w:p>
+      <w:pPr>
+        <w:rPr>
+          <w:rFonts w:ascii="Times New Roman" w:hAnsi="Times New Roman" w:cs="Times New Roman"/>
+        </w:rPr>
+      </w:pPr>
+      <w:r>
+        <w:rPr>
+          <w:rFonts w:ascii="Times New Roman" w:hAnsi="Times New Roman" w:cs="Times New Roman"/>
+          <w:b/>
+          <w:bCs/>
+        </w:rPr>
+        <w:t>Deskripsi:</w:t>
+      </w:r>
+      <w:r>
+        <w:rPr>
+          <w:rFonts w:ascii="Times New Roman" w:hAnsi="Times New Roman" w:cs="Times New Roman"/>
+        </w:rPr>
+        <w:t xml:space="preserve"> Sistem pelaporan ini akan memberikan laporan sederhana mengenai status proyek kepada manajemen.</w:t>
+      </w:r>
+    </w:p>
+    <w:p>
+      <w:pPr>
+        <w:rPr>
+          <w:rFonts w:ascii="Times New Roman" w:hAnsi="Times New Roman" w:cs="Times New Roman"/>
+        </w:rPr>
+      </w:pPr>
+      <w:r>
+        <w:rPr>
+          <w:rFonts w:ascii="Times New Roman" w:hAnsi="Times New Roman" w:cs="Times New Roman"/>
+          <w:b/>
+          <w:bCs/>
+        </w:rPr>
+        <w:t>Fitur Utama:</w:t>
+      </w:r>
+    </w:p>
+    <w:p>
+      <w:pPr>
+        <w:numPr>
+          <w:ilvl w:val="0"/>
+          <w:numId w:val="6"/>
+        </w:numPr>
+        <w:rPr>
+          <w:rFonts w:ascii="Times New Roman" w:hAnsi="Times New Roman" w:cs="Times New Roman"/>
+        </w:rPr>
+      </w:pPr>
+      <w:r>
+        <w:rPr>
+          <w:rFonts w:ascii="Times New Roman" w:hAnsi="Times New Roman" w:cs="Times New Roman"/>
+          <w:b/>
+          <w:bCs/>
+        </w:rPr>
+        <w:t>Laporan Mingguan Otomatis:</w:t>
+      </w:r>
+      <w:r>
+        <w:rPr>
+          <w:rFonts w:ascii="Times New Roman" w:hAnsi="Times New Roman" w:cs="Times New Roman"/>
+        </w:rPr>
+        <w:t xml:space="preserve"> Memberikan ringkasan mingguan mengenai status proyek, jumlah tugas yang terselesaikan, dan tugas yang tertunda.</w:t>
+      </w:r>
+    </w:p>
+    <w:p>
+      <w:pPr>
+        <w:numPr>
+          <w:ilvl w:val="0"/>
+          <w:numId w:val="6"/>
+        </w:numPr>
+        <w:rPr>
+          <w:rFonts w:ascii="Times New Roman" w:hAnsi="Times New Roman" w:cs="Times New Roman"/>
+        </w:rPr>
+      </w:pPr>
+      <w:r>
+        <w:rPr>
+          <w:rFonts w:ascii="Times New Roman" w:hAnsi="Times New Roman" w:cs="Times New Roman"/>
+          <w:b/>
+          <w:bCs/>
+        </w:rPr>
+        <w:t>Dasbor Status Proyek:</w:t>
+      </w:r>
+      <w:r>
+        <w:rPr>
+          <w:rFonts w:ascii="Times New Roman" w:hAnsi="Times New Roman" w:cs="Times New Roman"/>
+        </w:rPr>
+        <w:t xml:space="preserve"> Menampilkan grafik sederhana yang memperlihatkan persentase penyelesaian setiap proyek.</w:t>
+      </w:r>
+    </w:p>
+    <w:p>
+      <w:pPr>
+        <w:numPr>
+          <w:ilvl w:val="0"/>
+          <w:numId w:val="6"/>
+        </w:numPr>
+        <w:rPr>
+          <w:rFonts w:ascii="Times New Roman" w:hAnsi="Times New Roman" w:cs="Times New Roman"/>
+        </w:rPr>
+      </w:pPr>
+      <w:r>
+        <w:rPr>
+          <w:rFonts w:ascii="Times New Roman" w:hAnsi="Times New Roman" w:cs="Times New Roman"/>
+          <w:b/>
+          <w:bCs/>
+        </w:rPr>
+        <w:t>Notifikasi Penyimpangan dari Rencana Awal:</w:t>
+      </w:r>
+      <w:r>
+        <w:rPr>
+          <w:rFonts w:ascii="Times New Roman" w:hAnsi="Times New Roman" w:cs="Times New Roman"/>
+        </w:rPr>
+        <w:t xml:space="preserve"> Mengirimkan notifikasi jika ada proyek yang mengalami keterlambatan dari jadwal awal.</w:t>
+      </w:r>
+    </w:p>
+    <w:p>
+      <w:pPr>
+        <w:rPr>
+          <w:rFonts w:ascii="Times New Roman" w:hAnsi="Times New Roman" w:cs="Times New Roman"/>
+        </w:rPr>
+      </w:pPr>
+      <w:r>
+        <w:rPr>
+          <w:rFonts w:ascii="Times New Roman" w:hAnsi="Times New Roman" w:cs="Times New Roman"/>
+        </w:rPr>
+        <w:lastRenderedPageBreak/>
+        <w:pict w14:anchorId="35D6799F">
+          <v:rect id="_x0000_i1087" style="width:0;height:1.5pt" o:hralign="center" o:hrstd="t" o:hr="t" fillcolor="#a0a0a0" stroked="f"/>
+        </w:pict>
+      </w:r>
+    </w:p>
+    <w:p>
+      <w:pPr>
+        <w:rPr>
+          <w:rFonts w:ascii="Times New Roman" w:hAnsi="Times New Roman" w:cs="Times New Roman"/>
+          <w:b/>
+          <w:bCs/>
+        </w:rPr>
+      </w:pPr>
+      <w:r>
+        <w:rPr>
+          <w:rFonts w:ascii="Times New Roman" w:hAnsi="Times New Roman" w:cs="Times New Roman"/>
+          <w:b/>
+          <w:bCs/>
+        </w:rPr>
+        <w:t>5. Sistem Manajemen Keamanan Data Dasar</w:t>
+      </w:r>
+    </w:p>
+    <w:p>
+      <w:pPr>
+        <w:rPr>
+          <w:rFonts w:ascii="Times New Roman" w:hAnsi="Times New Roman" w:cs="Times New Roman"/>
+        </w:rPr>
+      </w:pPr>
+      <w:r>
+        <w:rPr>
+          <w:rFonts w:ascii="Times New Roman" w:hAnsi="Times New Roman" w:cs="Times New Roman"/>
+          <w:b/>
+          <w:bCs/>
+        </w:rPr>
+        <w:t>Deskripsi:</w:t>
+      </w:r>
+      <w:r>
+        <w:rPr>
+          <w:rFonts w:ascii="Times New Roman" w:hAnsi="Times New Roman" w:cs="Times New Roman"/>
+        </w:rPr>
+        <w:t xml:space="preserve"> Modul ini memastikan bahwa akses data proyek dan dokumen dikendalikan secara lebih aman.</w:t>
+      </w:r>
+    </w:p>
+    <w:p>
+      <w:pPr>
+        <w:rPr>
+          <w:rFonts w:ascii="Times New Roman" w:hAnsi="Times New Roman" w:cs="Times New Roman"/>
+        </w:rPr>
+      </w:pPr>
+      <w:r>
+        <w:rPr>
+          <w:rFonts w:ascii="Times New Roman" w:hAnsi="Times New Roman" w:cs="Times New Roman"/>
+          <w:b/>
+          <w:bCs/>
+        </w:rPr>
+        <w:t>Fitur Utama:</w:t>
+      </w:r>
+    </w:p>
+    <w:p>
+      <w:pPr>
+        <w:numPr>
+          <w:ilvl w:val="0"/>
+          <w:numId w:val="7"/>
+        </w:numPr>
+        <w:rPr>
+          <w:rFonts w:ascii="Times New Roman" w:hAnsi="Times New Roman" w:cs="Times New Roman"/>
+        </w:rPr>
+      </w:pPr>
+      <w:r>
+        <w:rPr>
+          <w:rFonts w:ascii="Times New Roman" w:hAnsi="Times New Roman" w:cs="Times New Roman"/>
+          <w:b/>
+          <w:bCs/>
+        </w:rPr>
+        <w:t>Kontrol Akses Data Berdasarkan Peran:</w:t>
+      </w:r>
+      <w:r>
+        <w:rPr>
+          <w:rFonts w:ascii="Times New Roman" w:hAnsi="Times New Roman" w:cs="Times New Roman"/>
+        </w:rPr>
+        <w:t xml:space="preserve"> Mengatur akses terhadap proyek dan dokumen hanya bagi anggota tim yang bertanggung jawab.</w:t>
+      </w:r>
+    </w:p>
+    <w:p>
+      <w:pPr>
+        <w:numPr>
+          <w:ilvl w:val="0"/>
+          <w:numId w:val="7"/>
+        </w:numPr>
+        <w:rPr>
+          <w:rFonts w:ascii="Times New Roman" w:hAnsi="Times New Roman" w:cs="Times New Roman"/>
+        </w:rPr>
+      </w:pPr>
+      <w:r>
+        <w:rPr>
+          <w:rFonts w:ascii="Times New Roman" w:hAnsi="Times New Roman" w:cs="Times New Roman"/>
+          <w:b/>
+          <w:bCs/>
+        </w:rPr>
+        <w:t>Otentikasi Dasar:</w:t>
+      </w:r>
+      <w:r>
+        <w:rPr>
+          <w:rFonts w:ascii="Times New Roman" w:hAnsi="Times New Roman" w:cs="Times New Roman"/>
+        </w:rPr>
+        <w:t xml:space="preserve"> Menyediakan login dasar untuk mengakses sistem agar data tidak dapat diakses oleh pihak eksternal.</w:t>
+      </w:r>
+    </w:p>
+    <w:p/>
     <w:sectPr>
       <w:pgSz w:w="12240" w:h="15840"/>
       <w:pgMar w:top="1440" w:right="1440" w:bottom="1440" w:left="1440" w:header="720" w:footer="720" w:gutter="0"/>
@@ -128,6 +1288,1007 @@
     </w:p>
   </w:footnote>
 </w:footnotes>
+</file>
+
+<file path=word/numbering.xml><?xml version="1.0" encoding="utf-8"?>
+<w:numbering xmlns:wpc="http://schemas.microsoft.com/office/word/2010/wordprocessingCanvas" xmlns:cx="http://schemas.microsoft.com/office/drawing/2014/chartex" xmlns:cx1="http://schemas.microsoft.com/office/drawing/2015/9/8/chartex" xmlns:cx2="http://schemas.microsoft.com/office/drawing/2015/10/21/chartex" xmlns:cx3="http://schemas.microsoft.com/office/drawing/2016/5/9/chartex" xmlns:cx4="http://schemas.microsoft.com/office/drawing/2016/5/10/chartex" xmlns:cx5="http://schemas.microsoft.com/office/drawing/2016/5/11/chartex" xmlns:cx6="http://schemas.microsoft.com/office/drawing/2016/5/12/chartex" xmlns:cx7="http://schemas.microsoft.com/office/drawing/2016/5/13/chartex" xmlns:cx8="http://schemas.microsoft.com/office/drawing/2016/5/14/chartex" xmlns:mc="http://schemas.openxmlformats.org/markup-compatibility/2006" xmlns:aink="http://schemas.microsoft.com/office/drawing/2016/ink" xmlns:am3d="http://schemas.microsoft.com/office/drawing/2017/model3d" xmlns:o="urn:schemas-microsoft-com:office:office" xmlns:oel="http://schemas.microsoft.com/office/2019/extlst" xmlns:r="http://schemas.openxmlformats.org/officeDocument/2006/relationships" xmlns:m="http://schemas.openxmlformats.org/officeDocument/2006/math" xmlns:v="urn:schemas-microsoft-com:vml" xmlns:wp14="http://schemas.microsoft.com/office/word/2010/wordprocessingDrawing" xmlns:wp="http://schemas.openxmlformats.org/drawingml/2006/wordprocessingDrawing" xmlns:w10="urn:schemas-microsoft-com:office:word" xmlns:w="http://schemas.openxmlformats.org/wordprocessingml/2006/main" xmlns:w14="http://schemas.microsoft.com/office/word/2010/wordml" xmlns:w15="http://schemas.microsoft.com/office/word/2012/wordml" xmlns:w16cex="http://schemas.microsoft.com/office/word/2018/wordml/cex" xmlns:w16cid="http://schemas.microsoft.com/office/word/2016/wordml/cid" xmlns:w16="http://schemas.microsoft.com/office/word/2018/wordml" xmlns:w16du="http://schemas.microsoft.com/office/word/2023/wordml/word16du" xmlns:w16sdtdh="http://schemas.microsoft.com/office/word/2020/wordml/sdtdatahash" xmlns:w16se="http://schemas.microsoft.com/office/word/2015/wordml/symex" xmlns:wpg="http://schemas.microsoft.com/office/word/2010/wordprocessingGroup" xmlns:wpi="http://schemas.microsoft.com/office/word/2010/wordprocessingInk" xmlns:wne="http://schemas.microsoft.com/office/word/2006/wordml" xmlns:wps="http://schemas.microsoft.com/office/word/2010/wordprocessingShape" mc:Ignorable="w14 w15 w16se w16cid w16 w16cex w16sdtdh w16du wp14">
+  <w:abstractNum w:abstractNumId="0" w15:restartNumberingAfterBreak="0">
+    <w:nsid w:val="18BF14F8"/>
+    <w:multiLevelType w:val="multilevel"/>
+    <w:tmpl w:val="55724D64"/>
+    <w:lvl w:ilvl="0">
+      <w:start w:val="1"/>
+      <w:numFmt w:val="bullet"/>
+      <w:lvlText w:val=""/>
+      <w:lvlJc w:val="left"/>
+      <w:pPr>
+        <w:tabs>
+          <w:tab w:val="num" w:pos="720"/>
+        </w:tabs>
+        <w:ind w:left="720" w:hanging="360"/>
+      </w:pPr>
+      <w:rPr>
+        <w:rFonts w:ascii="Symbol" w:hAnsi="Symbol" w:hint="default"/>
+        <w:sz w:val="20"/>
+      </w:rPr>
+    </w:lvl>
+    <w:lvl w:ilvl="1" w:tentative="1">
+      <w:start w:val="1"/>
+      <w:numFmt w:val="bullet"/>
+      <w:lvlText w:val="o"/>
+      <w:lvlJc w:val="left"/>
+      <w:pPr>
+        <w:tabs>
+          <w:tab w:val="num" w:pos="1440"/>
+        </w:tabs>
+        <w:ind w:left="1440" w:hanging="360"/>
+      </w:pPr>
+      <w:rPr>
+        <w:rFonts w:ascii="Courier New" w:hAnsi="Courier New" w:hint="default"/>
+        <w:sz w:val="20"/>
+      </w:rPr>
+    </w:lvl>
+    <w:lvl w:ilvl="2" w:tentative="1">
+      <w:start w:val="1"/>
+      <w:numFmt w:val="bullet"/>
+      <w:lvlText w:val=""/>
+      <w:lvlJc w:val="left"/>
+      <w:pPr>
+        <w:tabs>
+          <w:tab w:val="num" w:pos="2160"/>
+        </w:tabs>
+        <w:ind w:left="2160" w:hanging="360"/>
+      </w:pPr>
+      <w:rPr>
+        <w:rFonts w:ascii="Wingdings" w:hAnsi="Wingdings" w:hint="default"/>
+        <w:sz w:val="20"/>
+      </w:rPr>
+    </w:lvl>
+    <w:lvl w:ilvl="3" w:tentative="1">
+      <w:start w:val="1"/>
+      <w:numFmt w:val="bullet"/>
+      <w:lvlText w:val=""/>
+      <w:lvlJc w:val="left"/>
+      <w:pPr>
+        <w:tabs>
+          <w:tab w:val="num" w:pos="2880"/>
+        </w:tabs>
+        <w:ind w:left="2880" w:hanging="360"/>
+      </w:pPr>
+      <w:rPr>
+        <w:rFonts w:ascii="Wingdings" w:hAnsi="Wingdings" w:hint="default"/>
+        <w:sz w:val="20"/>
+      </w:rPr>
+    </w:lvl>
+    <w:lvl w:ilvl="4" w:tentative="1">
+      <w:start w:val="1"/>
+      <w:numFmt w:val="bullet"/>
+      <w:lvlText w:val=""/>
+      <w:lvlJc w:val="left"/>
+      <w:pPr>
+        <w:tabs>
+          <w:tab w:val="num" w:pos="3600"/>
+        </w:tabs>
+        <w:ind w:left="3600" w:hanging="360"/>
+      </w:pPr>
+      <w:rPr>
+        <w:rFonts w:ascii="Wingdings" w:hAnsi="Wingdings" w:hint="default"/>
+        <w:sz w:val="20"/>
+      </w:rPr>
+    </w:lvl>
+    <w:lvl w:ilvl="5" w:tentative="1">
+      <w:start w:val="1"/>
+      <w:numFmt w:val="bullet"/>
+      <w:lvlText w:val=""/>
+      <w:lvlJc w:val="left"/>
+      <w:pPr>
+        <w:tabs>
+          <w:tab w:val="num" w:pos="4320"/>
+        </w:tabs>
+        <w:ind w:left="4320" w:hanging="360"/>
+      </w:pPr>
+      <w:rPr>
+        <w:rFonts w:ascii="Wingdings" w:hAnsi="Wingdings" w:hint="default"/>
+        <w:sz w:val="20"/>
+      </w:rPr>
+    </w:lvl>
+    <w:lvl w:ilvl="6" w:tentative="1">
+      <w:start w:val="1"/>
+      <w:numFmt w:val="bullet"/>
+      <w:lvlText w:val=""/>
+      <w:lvlJc w:val="left"/>
+      <w:pPr>
+        <w:tabs>
+          <w:tab w:val="num" w:pos="5040"/>
+        </w:tabs>
+        <w:ind w:left="5040" w:hanging="360"/>
+      </w:pPr>
+      <w:rPr>
+        <w:rFonts w:ascii="Wingdings" w:hAnsi="Wingdings" w:hint="default"/>
+        <w:sz w:val="20"/>
+      </w:rPr>
+    </w:lvl>
+    <w:lvl w:ilvl="7" w:tentative="1">
+      <w:start w:val="1"/>
+      <w:numFmt w:val="bullet"/>
+      <w:lvlText w:val=""/>
+      <w:lvlJc w:val="left"/>
+      <w:pPr>
+        <w:tabs>
+          <w:tab w:val="num" w:pos="5760"/>
+        </w:tabs>
+        <w:ind w:left="5760" w:hanging="360"/>
+      </w:pPr>
+      <w:rPr>
+        <w:rFonts w:ascii="Wingdings" w:hAnsi="Wingdings" w:hint="default"/>
+        <w:sz w:val="20"/>
+      </w:rPr>
+    </w:lvl>
+    <w:lvl w:ilvl="8" w:tentative="1">
+      <w:start w:val="1"/>
+      <w:numFmt w:val="bullet"/>
+      <w:lvlText w:val=""/>
+      <w:lvlJc w:val="left"/>
+      <w:pPr>
+        <w:tabs>
+          <w:tab w:val="num" w:pos="6480"/>
+        </w:tabs>
+        <w:ind w:left="6480" w:hanging="360"/>
+      </w:pPr>
+      <w:rPr>
+        <w:rFonts w:ascii="Wingdings" w:hAnsi="Wingdings" w:hint="default"/>
+        <w:sz w:val="20"/>
+      </w:rPr>
+    </w:lvl>
+  </w:abstractNum>
+  <w:abstractNum w:abstractNumId="1" w15:restartNumberingAfterBreak="0">
+    <w:nsid w:val="2E7F0CBF"/>
+    <w:multiLevelType w:val="multilevel"/>
+    <w:tmpl w:val="39086EB8"/>
+    <w:lvl w:ilvl="0">
+      <w:start w:val="1"/>
+      <w:numFmt w:val="bullet"/>
+      <w:lvlText w:val=""/>
+      <w:lvlJc w:val="left"/>
+      <w:pPr>
+        <w:tabs>
+          <w:tab w:val="num" w:pos="720"/>
+        </w:tabs>
+        <w:ind w:left="720" w:hanging="360"/>
+      </w:pPr>
+      <w:rPr>
+        <w:rFonts w:ascii="Symbol" w:hAnsi="Symbol" w:hint="default"/>
+        <w:sz w:val="20"/>
+      </w:rPr>
+    </w:lvl>
+    <w:lvl w:ilvl="1" w:tentative="1">
+      <w:start w:val="1"/>
+      <w:numFmt w:val="bullet"/>
+      <w:lvlText w:val="o"/>
+      <w:lvlJc w:val="left"/>
+      <w:pPr>
+        <w:tabs>
+          <w:tab w:val="num" w:pos="1440"/>
+        </w:tabs>
+        <w:ind w:left="1440" w:hanging="360"/>
+      </w:pPr>
+      <w:rPr>
+        <w:rFonts w:ascii="Courier New" w:hAnsi="Courier New" w:hint="default"/>
+        <w:sz w:val="20"/>
+      </w:rPr>
+    </w:lvl>
+    <w:lvl w:ilvl="2" w:tentative="1">
+      <w:start w:val="1"/>
+      <w:numFmt w:val="bullet"/>
+      <w:lvlText w:val=""/>
+      <w:lvlJc w:val="left"/>
+      <w:pPr>
+        <w:tabs>
+          <w:tab w:val="num" w:pos="2160"/>
+        </w:tabs>
+        <w:ind w:left="2160" w:hanging="360"/>
+      </w:pPr>
+      <w:rPr>
+        <w:rFonts w:ascii="Wingdings" w:hAnsi="Wingdings" w:hint="default"/>
+        <w:sz w:val="20"/>
+      </w:rPr>
+    </w:lvl>
+    <w:lvl w:ilvl="3" w:tentative="1">
+      <w:start w:val="1"/>
+      <w:numFmt w:val="bullet"/>
+      <w:lvlText w:val=""/>
+      <w:lvlJc w:val="left"/>
+      <w:pPr>
+        <w:tabs>
+          <w:tab w:val="num" w:pos="2880"/>
+        </w:tabs>
+        <w:ind w:left="2880" w:hanging="360"/>
+      </w:pPr>
+      <w:rPr>
+        <w:rFonts w:ascii="Wingdings" w:hAnsi="Wingdings" w:hint="default"/>
+        <w:sz w:val="20"/>
+      </w:rPr>
+    </w:lvl>
+    <w:lvl w:ilvl="4" w:tentative="1">
+      <w:start w:val="1"/>
+      <w:numFmt w:val="bullet"/>
+      <w:lvlText w:val=""/>
+      <w:lvlJc w:val="left"/>
+      <w:pPr>
+        <w:tabs>
+          <w:tab w:val="num" w:pos="3600"/>
+        </w:tabs>
+        <w:ind w:left="3600" w:hanging="360"/>
+      </w:pPr>
+      <w:rPr>
+        <w:rFonts w:ascii="Wingdings" w:hAnsi="Wingdings" w:hint="default"/>
+        <w:sz w:val="20"/>
+      </w:rPr>
+    </w:lvl>
+    <w:lvl w:ilvl="5" w:tentative="1">
+      <w:start w:val="1"/>
+      <w:numFmt w:val="bullet"/>
+      <w:lvlText w:val=""/>
+      <w:lvlJc w:val="left"/>
+      <w:pPr>
+        <w:tabs>
+          <w:tab w:val="num" w:pos="4320"/>
+        </w:tabs>
+        <w:ind w:left="4320" w:hanging="360"/>
+      </w:pPr>
+      <w:rPr>
+        <w:rFonts w:ascii="Wingdings" w:hAnsi="Wingdings" w:hint="default"/>
+        <w:sz w:val="20"/>
+      </w:rPr>
+    </w:lvl>
+    <w:lvl w:ilvl="6" w:tentative="1">
+      <w:start w:val="1"/>
+      <w:numFmt w:val="bullet"/>
+      <w:lvlText w:val=""/>
+      <w:lvlJc w:val="left"/>
+      <w:pPr>
+        <w:tabs>
+          <w:tab w:val="num" w:pos="5040"/>
+        </w:tabs>
+        <w:ind w:left="5040" w:hanging="360"/>
+      </w:pPr>
+      <w:rPr>
+        <w:rFonts w:ascii="Wingdings" w:hAnsi="Wingdings" w:hint="default"/>
+        <w:sz w:val="20"/>
+      </w:rPr>
+    </w:lvl>
+    <w:lvl w:ilvl="7" w:tentative="1">
+      <w:start w:val="1"/>
+      <w:numFmt w:val="bullet"/>
+      <w:lvlText w:val=""/>
+      <w:lvlJc w:val="left"/>
+      <w:pPr>
+        <w:tabs>
+          <w:tab w:val="num" w:pos="5760"/>
+        </w:tabs>
+        <w:ind w:left="5760" w:hanging="360"/>
+      </w:pPr>
+      <w:rPr>
+        <w:rFonts w:ascii="Wingdings" w:hAnsi="Wingdings" w:hint="default"/>
+        <w:sz w:val="20"/>
+      </w:rPr>
+    </w:lvl>
+    <w:lvl w:ilvl="8" w:tentative="1">
+      <w:start w:val="1"/>
+      <w:numFmt w:val="bullet"/>
+      <w:lvlText w:val=""/>
+      <w:lvlJc w:val="left"/>
+      <w:pPr>
+        <w:tabs>
+          <w:tab w:val="num" w:pos="6480"/>
+        </w:tabs>
+        <w:ind w:left="6480" w:hanging="360"/>
+      </w:pPr>
+      <w:rPr>
+        <w:rFonts w:ascii="Wingdings" w:hAnsi="Wingdings" w:hint="default"/>
+        <w:sz w:val="20"/>
+      </w:rPr>
+    </w:lvl>
+  </w:abstractNum>
+  <w:abstractNum w:abstractNumId="2" w15:restartNumberingAfterBreak="0">
+    <w:nsid w:val="56525E4F"/>
+    <w:multiLevelType w:val="multilevel"/>
+    <w:tmpl w:val="ACE4326C"/>
+    <w:lvl w:ilvl="0">
+      <w:start w:val="1"/>
+      <w:numFmt w:val="decimal"/>
+      <w:lvlText w:val="%1."/>
+      <w:lvlJc w:val="left"/>
+      <w:pPr>
+        <w:tabs>
+          <w:tab w:val="num" w:pos="720"/>
+        </w:tabs>
+        <w:ind w:left="720" w:hanging="360"/>
+      </w:pPr>
+    </w:lvl>
+    <w:lvl w:ilvl="1" w:tentative="1">
+      <w:start w:val="1"/>
+      <w:numFmt w:val="decimal"/>
+      <w:lvlText w:val="%2."/>
+      <w:lvlJc w:val="left"/>
+      <w:pPr>
+        <w:tabs>
+          <w:tab w:val="num" w:pos="1440"/>
+        </w:tabs>
+        <w:ind w:left="1440" w:hanging="360"/>
+      </w:pPr>
+    </w:lvl>
+    <w:lvl w:ilvl="2" w:tentative="1">
+      <w:start w:val="1"/>
+      <w:numFmt w:val="decimal"/>
+      <w:lvlText w:val="%3."/>
+      <w:lvlJc w:val="left"/>
+      <w:pPr>
+        <w:tabs>
+          <w:tab w:val="num" w:pos="2160"/>
+        </w:tabs>
+        <w:ind w:left="2160" w:hanging="360"/>
+      </w:pPr>
+    </w:lvl>
+    <w:lvl w:ilvl="3" w:tentative="1">
+      <w:start w:val="1"/>
+      <w:numFmt w:val="decimal"/>
+      <w:lvlText w:val="%4."/>
+      <w:lvlJc w:val="left"/>
+      <w:pPr>
+        <w:tabs>
+          <w:tab w:val="num" w:pos="2880"/>
+        </w:tabs>
+        <w:ind w:left="2880" w:hanging="360"/>
+      </w:pPr>
+    </w:lvl>
+    <w:lvl w:ilvl="4" w:tentative="1">
+      <w:start w:val="1"/>
+      <w:numFmt w:val="decimal"/>
+      <w:lvlText w:val="%5."/>
+      <w:lvlJc w:val="left"/>
+      <w:pPr>
+        <w:tabs>
+          <w:tab w:val="num" w:pos="3600"/>
+        </w:tabs>
+        <w:ind w:left="3600" w:hanging="360"/>
+      </w:pPr>
+    </w:lvl>
+    <w:lvl w:ilvl="5" w:tentative="1">
+      <w:start w:val="1"/>
+      <w:numFmt w:val="decimal"/>
+      <w:lvlText w:val="%6."/>
+      <w:lvlJc w:val="left"/>
+      <w:pPr>
+        <w:tabs>
+          <w:tab w:val="num" w:pos="4320"/>
+        </w:tabs>
+        <w:ind w:left="4320" w:hanging="360"/>
+      </w:pPr>
+    </w:lvl>
+    <w:lvl w:ilvl="6" w:tentative="1">
+      <w:start w:val="1"/>
+      <w:numFmt w:val="decimal"/>
+      <w:lvlText w:val="%7."/>
+      <w:lvlJc w:val="left"/>
+      <w:pPr>
+        <w:tabs>
+          <w:tab w:val="num" w:pos="5040"/>
+        </w:tabs>
+        <w:ind w:left="5040" w:hanging="360"/>
+      </w:pPr>
+    </w:lvl>
+    <w:lvl w:ilvl="7" w:tentative="1">
+      <w:start w:val="1"/>
+      <w:numFmt w:val="decimal"/>
+      <w:lvlText w:val="%8."/>
+      <w:lvlJc w:val="left"/>
+      <w:pPr>
+        <w:tabs>
+          <w:tab w:val="num" w:pos="5760"/>
+        </w:tabs>
+        <w:ind w:left="5760" w:hanging="360"/>
+      </w:pPr>
+    </w:lvl>
+    <w:lvl w:ilvl="8" w:tentative="1">
+      <w:start w:val="1"/>
+      <w:numFmt w:val="decimal"/>
+      <w:lvlText w:val="%9."/>
+      <w:lvlJc w:val="left"/>
+      <w:pPr>
+        <w:tabs>
+          <w:tab w:val="num" w:pos="6480"/>
+        </w:tabs>
+        <w:ind w:left="6480" w:hanging="360"/>
+      </w:pPr>
+    </w:lvl>
+  </w:abstractNum>
+  <w:abstractNum w:abstractNumId="3" w15:restartNumberingAfterBreak="0">
+    <w:nsid w:val="66EA7C65"/>
+    <w:multiLevelType w:val="multilevel"/>
+    <w:tmpl w:val="25C6A6FE"/>
+    <w:lvl w:ilvl="0">
+      <w:start w:val="1"/>
+      <w:numFmt w:val="bullet"/>
+      <w:lvlText w:val=""/>
+      <w:lvlJc w:val="left"/>
+      <w:pPr>
+        <w:tabs>
+          <w:tab w:val="num" w:pos="720"/>
+        </w:tabs>
+        <w:ind w:left="720" w:hanging="360"/>
+      </w:pPr>
+      <w:rPr>
+        <w:rFonts w:ascii="Symbol" w:hAnsi="Symbol" w:hint="default"/>
+        <w:sz w:val="20"/>
+      </w:rPr>
+    </w:lvl>
+    <w:lvl w:ilvl="1" w:tentative="1">
+      <w:start w:val="1"/>
+      <w:numFmt w:val="bullet"/>
+      <w:lvlText w:val="o"/>
+      <w:lvlJc w:val="left"/>
+      <w:pPr>
+        <w:tabs>
+          <w:tab w:val="num" w:pos="1440"/>
+        </w:tabs>
+        <w:ind w:left="1440" w:hanging="360"/>
+      </w:pPr>
+      <w:rPr>
+        <w:rFonts w:ascii="Courier New" w:hAnsi="Courier New" w:hint="default"/>
+        <w:sz w:val="20"/>
+      </w:rPr>
+    </w:lvl>
+    <w:lvl w:ilvl="2" w:tentative="1">
+      <w:start w:val="1"/>
+      <w:numFmt w:val="bullet"/>
+      <w:lvlText w:val=""/>
+      <w:lvlJc w:val="left"/>
+      <w:pPr>
+        <w:tabs>
+          <w:tab w:val="num" w:pos="2160"/>
+        </w:tabs>
+        <w:ind w:left="2160" w:hanging="360"/>
+      </w:pPr>
+      <w:rPr>
+        <w:rFonts w:ascii="Wingdings" w:hAnsi="Wingdings" w:hint="default"/>
+        <w:sz w:val="20"/>
+      </w:rPr>
+    </w:lvl>
+    <w:lvl w:ilvl="3" w:tentative="1">
+      <w:start w:val="1"/>
+      <w:numFmt w:val="bullet"/>
+      <w:lvlText w:val=""/>
+      <w:lvlJc w:val="left"/>
+      <w:pPr>
+        <w:tabs>
+          <w:tab w:val="num" w:pos="2880"/>
+        </w:tabs>
+        <w:ind w:left="2880" w:hanging="360"/>
+      </w:pPr>
+      <w:rPr>
+        <w:rFonts w:ascii="Wingdings" w:hAnsi="Wingdings" w:hint="default"/>
+        <w:sz w:val="20"/>
+      </w:rPr>
+    </w:lvl>
+    <w:lvl w:ilvl="4" w:tentative="1">
+      <w:start w:val="1"/>
+      <w:numFmt w:val="bullet"/>
+      <w:lvlText w:val=""/>
+      <w:lvlJc w:val="left"/>
+      <w:pPr>
+        <w:tabs>
+          <w:tab w:val="num" w:pos="3600"/>
+        </w:tabs>
+        <w:ind w:left="3600" w:hanging="360"/>
+      </w:pPr>
+      <w:rPr>
+        <w:rFonts w:ascii="Wingdings" w:hAnsi="Wingdings" w:hint="default"/>
+        <w:sz w:val="20"/>
+      </w:rPr>
+    </w:lvl>
+    <w:lvl w:ilvl="5" w:tentative="1">
+      <w:start w:val="1"/>
+      <w:numFmt w:val="bullet"/>
+      <w:lvlText w:val=""/>
+      <w:lvlJc w:val="left"/>
+      <w:pPr>
+        <w:tabs>
+          <w:tab w:val="num" w:pos="4320"/>
+        </w:tabs>
+        <w:ind w:left="4320" w:hanging="360"/>
+      </w:pPr>
+      <w:rPr>
+        <w:rFonts w:ascii="Wingdings" w:hAnsi="Wingdings" w:hint="default"/>
+        <w:sz w:val="20"/>
+      </w:rPr>
+    </w:lvl>
+    <w:lvl w:ilvl="6" w:tentative="1">
+      <w:start w:val="1"/>
+      <w:numFmt w:val="bullet"/>
+      <w:lvlText w:val=""/>
+      <w:lvlJc w:val="left"/>
+      <w:pPr>
+        <w:tabs>
+          <w:tab w:val="num" w:pos="5040"/>
+        </w:tabs>
+        <w:ind w:left="5040" w:hanging="360"/>
+      </w:pPr>
+      <w:rPr>
+        <w:rFonts w:ascii="Wingdings" w:hAnsi="Wingdings" w:hint="default"/>
+        <w:sz w:val="20"/>
+      </w:rPr>
+    </w:lvl>
+    <w:lvl w:ilvl="7" w:tentative="1">
+      <w:start w:val="1"/>
+      <w:numFmt w:val="bullet"/>
+      <w:lvlText w:val=""/>
+      <w:lvlJc w:val="left"/>
+      <w:pPr>
+        <w:tabs>
+          <w:tab w:val="num" w:pos="5760"/>
+        </w:tabs>
+        <w:ind w:left="5760" w:hanging="360"/>
+      </w:pPr>
+      <w:rPr>
+        <w:rFonts w:ascii="Wingdings" w:hAnsi="Wingdings" w:hint="default"/>
+        <w:sz w:val="20"/>
+      </w:rPr>
+    </w:lvl>
+    <w:lvl w:ilvl="8" w:tentative="1">
+      <w:start w:val="1"/>
+      <w:numFmt w:val="bullet"/>
+      <w:lvlText w:val=""/>
+      <w:lvlJc w:val="left"/>
+      <w:pPr>
+        <w:tabs>
+          <w:tab w:val="num" w:pos="6480"/>
+        </w:tabs>
+        <w:ind w:left="6480" w:hanging="360"/>
+      </w:pPr>
+      <w:rPr>
+        <w:rFonts w:ascii="Wingdings" w:hAnsi="Wingdings" w:hint="default"/>
+        <w:sz w:val="20"/>
+      </w:rPr>
+    </w:lvl>
+  </w:abstractNum>
+  <w:abstractNum w:abstractNumId="4" w15:restartNumberingAfterBreak="0">
+    <w:nsid w:val="671D03D7"/>
+    <w:multiLevelType w:val="multilevel"/>
+    <w:tmpl w:val="E2FEC730"/>
+    <w:lvl w:ilvl="0">
+      <w:start w:val="1"/>
+      <w:numFmt w:val="decimal"/>
+      <w:lvlText w:val="%1."/>
+      <w:lvlJc w:val="left"/>
+      <w:pPr>
+        <w:tabs>
+          <w:tab w:val="num" w:pos="720"/>
+        </w:tabs>
+        <w:ind w:left="720" w:hanging="360"/>
+      </w:pPr>
+    </w:lvl>
+    <w:lvl w:ilvl="1">
+      <w:start w:val="1"/>
+      <w:numFmt w:val="bullet"/>
+      <w:lvlText w:val="o"/>
+      <w:lvlJc w:val="left"/>
+      <w:pPr>
+        <w:tabs>
+          <w:tab w:val="num" w:pos="1440"/>
+        </w:tabs>
+        <w:ind w:left="1440" w:hanging="360"/>
+      </w:pPr>
+      <w:rPr>
+        <w:rFonts w:ascii="Courier New" w:hAnsi="Courier New" w:hint="default"/>
+        <w:sz w:val="20"/>
+      </w:rPr>
+    </w:lvl>
+    <w:lvl w:ilvl="2" w:tentative="1">
+      <w:start w:val="1"/>
+      <w:numFmt w:val="decimal"/>
+      <w:lvlText w:val="%3."/>
+      <w:lvlJc w:val="left"/>
+      <w:pPr>
+        <w:tabs>
+          <w:tab w:val="num" w:pos="2160"/>
+        </w:tabs>
+        <w:ind w:left="2160" w:hanging="360"/>
+      </w:pPr>
+    </w:lvl>
+    <w:lvl w:ilvl="3" w:tentative="1">
+      <w:start w:val="1"/>
+      <w:numFmt w:val="decimal"/>
+      <w:lvlText w:val="%4."/>
+      <w:lvlJc w:val="left"/>
+      <w:pPr>
+        <w:tabs>
+          <w:tab w:val="num" w:pos="2880"/>
+        </w:tabs>
+        <w:ind w:left="2880" w:hanging="360"/>
+      </w:pPr>
+    </w:lvl>
+    <w:lvl w:ilvl="4" w:tentative="1">
+      <w:start w:val="1"/>
+      <w:numFmt w:val="decimal"/>
+      <w:lvlText w:val="%5."/>
+      <w:lvlJc w:val="left"/>
+      <w:pPr>
+        <w:tabs>
+          <w:tab w:val="num" w:pos="3600"/>
+        </w:tabs>
+        <w:ind w:left="3600" w:hanging="360"/>
+      </w:pPr>
+    </w:lvl>
+    <w:lvl w:ilvl="5" w:tentative="1">
+      <w:start w:val="1"/>
+      <w:numFmt w:val="decimal"/>
+      <w:lvlText w:val="%6."/>
+      <w:lvlJc w:val="left"/>
+      <w:pPr>
+        <w:tabs>
+          <w:tab w:val="num" w:pos="4320"/>
+        </w:tabs>
+        <w:ind w:left="4320" w:hanging="360"/>
+      </w:pPr>
+    </w:lvl>
+    <w:lvl w:ilvl="6" w:tentative="1">
+      <w:start w:val="1"/>
+      <w:numFmt w:val="decimal"/>
+      <w:lvlText w:val="%7."/>
+      <w:lvlJc w:val="left"/>
+      <w:pPr>
+        <w:tabs>
+          <w:tab w:val="num" w:pos="5040"/>
+        </w:tabs>
+        <w:ind w:left="5040" w:hanging="360"/>
+      </w:pPr>
+    </w:lvl>
+    <w:lvl w:ilvl="7" w:tentative="1">
+      <w:start w:val="1"/>
+      <w:numFmt w:val="decimal"/>
+      <w:lvlText w:val="%8."/>
+      <w:lvlJc w:val="left"/>
+      <w:pPr>
+        <w:tabs>
+          <w:tab w:val="num" w:pos="5760"/>
+        </w:tabs>
+        <w:ind w:left="5760" w:hanging="360"/>
+      </w:pPr>
+    </w:lvl>
+    <w:lvl w:ilvl="8" w:tentative="1">
+      <w:start w:val="1"/>
+      <w:numFmt w:val="decimal"/>
+      <w:lvlText w:val="%9."/>
+      <w:lvlJc w:val="left"/>
+      <w:pPr>
+        <w:tabs>
+          <w:tab w:val="num" w:pos="6480"/>
+        </w:tabs>
+        <w:ind w:left="6480" w:hanging="360"/>
+      </w:pPr>
+    </w:lvl>
+  </w:abstractNum>
+  <w:abstractNum w:abstractNumId="5" w15:restartNumberingAfterBreak="0">
+    <w:nsid w:val="6D73248A"/>
+    <w:multiLevelType w:val="multilevel"/>
+    <w:tmpl w:val="107A7278"/>
+    <w:lvl w:ilvl="0">
+      <w:start w:val="1"/>
+      <w:numFmt w:val="bullet"/>
+      <w:lvlText w:val=""/>
+      <w:lvlJc w:val="left"/>
+      <w:pPr>
+        <w:tabs>
+          <w:tab w:val="num" w:pos="720"/>
+        </w:tabs>
+        <w:ind w:left="720" w:hanging="360"/>
+      </w:pPr>
+      <w:rPr>
+        <w:rFonts w:ascii="Symbol" w:hAnsi="Symbol" w:hint="default"/>
+        <w:sz w:val="20"/>
+      </w:rPr>
+    </w:lvl>
+    <w:lvl w:ilvl="1" w:tentative="1">
+      <w:start w:val="1"/>
+      <w:numFmt w:val="bullet"/>
+      <w:lvlText w:val="o"/>
+      <w:lvlJc w:val="left"/>
+      <w:pPr>
+        <w:tabs>
+          <w:tab w:val="num" w:pos="1440"/>
+        </w:tabs>
+        <w:ind w:left="1440" w:hanging="360"/>
+      </w:pPr>
+      <w:rPr>
+        <w:rFonts w:ascii="Courier New" w:hAnsi="Courier New" w:hint="default"/>
+        <w:sz w:val="20"/>
+      </w:rPr>
+    </w:lvl>
+    <w:lvl w:ilvl="2" w:tentative="1">
+      <w:start w:val="1"/>
+      <w:numFmt w:val="bullet"/>
+      <w:lvlText w:val=""/>
+      <w:lvlJc w:val="left"/>
+      <w:pPr>
+        <w:tabs>
+          <w:tab w:val="num" w:pos="2160"/>
+        </w:tabs>
+        <w:ind w:left="2160" w:hanging="360"/>
+      </w:pPr>
+      <w:rPr>
+        <w:rFonts w:ascii="Wingdings" w:hAnsi="Wingdings" w:hint="default"/>
+        <w:sz w:val="20"/>
+      </w:rPr>
+    </w:lvl>
+    <w:lvl w:ilvl="3" w:tentative="1">
+      <w:start w:val="1"/>
+      <w:numFmt w:val="bullet"/>
+      <w:lvlText w:val=""/>
+      <w:lvlJc w:val="left"/>
+      <w:pPr>
+        <w:tabs>
+          <w:tab w:val="num" w:pos="2880"/>
+        </w:tabs>
+        <w:ind w:left="2880" w:hanging="360"/>
+      </w:pPr>
+      <w:rPr>
+        <w:rFonts w:ascii="Wingdings" w:hAnsi="Wingdings" w:hint="default"/>
+        <w:sz w:val="20"/>
+      </w:rPr>
+    </w:lvl>
+    <w:lvl w:ilvl="4" w:tentative="1">
+      <w:start w:val="1"/>
+      <w:numFmt w:val="bullet"/>
+      <w:lvlText w:val=""/>
+      <w:lvlJc w:val="left"/>
+      <w:pPr>
+        <w:tabs>
+          <w:tab w:val="num" w:pos="3600"/>
+        </w:tabs>
+        <w:ind w:left="3600" w:hanging="360"/>
+      </w:pPr>
+      <w:rPr>
+        <w:rFonts w:ascii="Wingdings" w:hAnsi="Wingdings" w:hint="default"/>
+        <w:sz w:val="20"/>
+      </w:rPr>
+    </w:lvl>
+    <w:lvl w:ilvl="5" w:tentative="1">
+      <w:start w:val="1"/>
+      <w:numFmt w:val="bullet"/>
+      <w:lvlText w:val=""/>
+      <w:lvlJc w:val="left"/>
+      <w:pPr>
+        <w:tabs>
+          <w:tab w:val="num" w:pos="4320"/>
+        </w:tabs>
+        <w:ind w:left="4320" w:hanging="360"/>
+      </w:pPr>
+      <w:rPr>
+        <w:rFonts w:ascii="Wingdings" w:hAnsi="Wingdings" w:hint="default"/>
+        <w:sz w:val="20"/>
+      </w:rPr>
+    </w:lvl>
+    <w:lvl w:ilvl="6" w:tentative="1">
+      <w:start w:val="1"/>
+      <w:numFmt w:val="bullet"/>
+      <w:lvlText w:val=""/>
+      <w:lvlJc w:val="left"/>
+      <w:pPr>
+        <w:tabs>
+          <w:tab w:val="num" w:pos="5040"/>
+        </w:tabs>
+        <w:ind w:left="5040" w:hanging="360"/>
+      </w:pPr>
+      <w:rPr>
+        <w:rFonts w:ascii="Wingdings" w:hAnsi="Wingdings" w:hint="default"/>
+        <w:sz w:val="20"/>
+      </w:rPr>
+    </w:lvl>
+    <w:lvl w:ilvl="7" w:tentative="1">
+      <w:start w:val="1"/>
+      <w:numFmt w:val="bullet"/>
+      <w:lvlText w:val=""/>
+      <w:lvlJc w:val="left"/>
+      <w:pPr>
+        <w:tabs>
+          <w:tab w:val="num" w:pos="5760"/>
+        </w:tabs>
+        <w:ind w:left="5760" w:hanging="360"/>
+      </w:pPr>
+      <w:rPr>
+        <w:rFonts w:ascii="Wingdings" w:hAnsi="Wingdings" w:hint="default"/>
+        <w:sz w:val="20"/>
+      </w:rPr>
+    </w:lvl>
+    <w:lvl w:ilvl="8" w:tentative="1">
+      <w:start w:val="1"/>
+      <w:numFmt w:val="bullet"/>
+      <w:lvlText w:val=""/>
+      <w:lvlJc w:val="left"/>
+      <w:pPr>
+        <w:tabs>
+          <w:tab w:val="num" w:pos="6480"/>
+        </w:tabs>
+        <w:ind w:left="6480" w:hanging="360"/>
+      </w:pPr>
+      <w:rPr>
+        <w:rFonts w:ascii="Wingdings" w:hAnsi="Wingdings" w:hint="default"/>
+        <w:sz w:val="20"/>
+      </w:rPr>
+    </w:lvl>
+  </w:abstractNum>
+  <w:abstractNum w:abstractNumId="6" w15:restartNumberingAfterBreak="0">
+    <w:nsid w:val="7977222F"/>
+    <w:multiLevelType w:val="multilevel"/>
+    <w:tmpl w:val="15FA74BE"/>
+    <w:lvl w:ilvl="0">
+      <w:start w:val="1"/>
+      <w:numFmt w:val="bullet"/>
+      <w:lvlText w:val=""/>
+      <w:lvlJc w:val="left"/>
+      <w:pPr>
+        <w:tabs>
+          <w:tab w:val="num" w:pos="720"/>
+        </w:tabs>
+        <w:ind w:left="720" w:hanging="360"/>
+      </w:pPr>
+      <w:rPr>
+        <w:rFonts w:ascii="Symbol" w:hAnsi="Symbol" w:hint="default"/>
+        <w:sz w:val="20"/>
+      </w:rPr>
+    </w:lvl>
+    <w:lvl w:ilvl="1" w:tentative="1">
+      <w:start w:val="1"/>
+      <w:numFmt w:val="bullet"/>
+      <w:lvlText w:val="o"/>
+      <w:lvlJc w:val="left"/>
+      <w:pPr>
+        <w:tabs>
+          <w:tab w:val="num" w:pos="1440"/>
+        </w:tabs>
+        <w:ind w:left="1440" w:hanging="360"/>
+      </w:pPr>
+      <w:rPr>
+        <w:rFonts w:ascii="Courier New" w:hAnsi="Courier New" w:hint="default"/>
+        <w:sz w:val="20"/>
+      </w:rPr>
+    </w:lvl>
+    <w:lvl w:ilvl="2" w:tentative="1">
+      <w:start w:val="1"/>
+      <w:numFmt w:val="bullet"/>
+      <w:lvlText w:val=""/>
+      <w:lvlJc w:val="left"/>
+      <w:pPr>
+        <w:tabs>
+          <w:tab w:val="num" w:pos="2160"/>
+        </w:tabs>
+        <w:ind w:left="2160" w:hanging="360"/>
+      </w:pPr>
+      <w:rPr>
+        <w:rFonts w:ascii="Wingdings" w:hAnsi="Wingdings" w:hint="default"/>
+        <w:sz w:val="20"/>
+      </w:rPr>
+    </w:lvl>
+    <w:lvl w:ilvl="3" w:tentative="1">
+      <w:start w:val="1"/>
+      <w:numFmt w:val="bullet"/>
+      <w:lvlText w:val=""/>
+      <w:lvlJc w:val="left"/>
+      <w:pPr>
+        <w:tabs>
+          <w:tab w:val="num" w:pos="2880"/>
+        </w:tabs>
+        <w:ind w:left="2880" w:hanging="360"/>
+      </w:pPr>
+      <w:rPr>
+        <w:rFonts w:ascii="Wingdings" w:hAnsi="Wingdings" w:hint="default"/>
+        <w:sz w:val="20"/>
+      </w:rPr>
+    </w:lvl>
+    <w:lvl w:ilvl="4" w:tentative="1">
+      <w:start w:val="1"/>
+      <w:numFmt w:val="bullet"/>
+      <w:lvlText w:val=""/>
+      <w:lvlJc w:val="left"/>
+      <w:pPr>
+        <w:tabs>
+          <w:tab w:val="num" w:pos="3600"/>
+        </w:tabs>
+        <w:ind w:left="3600" w:hanging="360"/>
+      </w:pPr>
+      <w:rPr>
+        <w:rFonts w:ascii="Wingdings" w:hAnsi="Wingdings" w:hint="default"/>
+        <w:sz w:val="20"/>
+      </w:rPr>
+    </w:lvl>
+    <w:lvl w:ilvl="5" w:tentative="1">
+      <w:start w:val="1"/>
+      <w:numFmt w:val="bullet"/>
+      <w:lvlText w:val=""/>
+      <w:lvlJc w:val="left"/>
+      <w:pPr>
+        <w:tabs>
+          <w:tab w:val="num" w:pos="4320"/>
+        </w:tabs>
+        <w:ind w:left="4320" w:hanging="360"/>
+      </w:pPr>
+      <w:rPr>
+        <w:rFonts w:ascii="Wingdings" w:hAnsi="Wingdings" w:hint="default"/>
+        <w:sz w:val="20"/>
+      </w:rPr>
+    </w:lvl>
+    <w:lvl w:ilvl="6" w:tentative="1">
+      <w:start w:val="1"/>
+      <w:numFmt w:val="bullet"/>
+      <w:lvlText w:val=""/>
+      <w:lvlJc w:val="left"/>
+      <w:pPr>
+        <w:tabs>
+          <w:tab w:val="num" w:pos="5040"/>
+        </w:tabs>
+        <w:ind w:left="5040" w:hanging="360"/>
+      </w:pPr>
+      <w:rPr>
+        <w:rFonts w:ascii="Wingdings" w:hAnsi="Wingdings" w:hint="default"/>
+        <w:sz w:val="20"/>
+      </w:rPr>
+    </w:lvl>
+    <w:lvl w:ilvl="7" w:tentative="1">
+      <w:start w:val="1"/>
+      <w:numFmt w:val="bullet"/>
+      <w:lvlText w:val=""/>
+      <w:lvlJc w:val="left"/>
+      <w:pPr>
+        <w:tabs>
+          <w:tab w:val="num" w:pos="5760"/>
+        </w:tabs>
+        <w:ind w:left="5760" w:hanging="360"/>
+      </w:pPr>
+      <w:rPr>
+        <w:rFonts w:ascii="Wingdings" w:hAnsi="Wingdings" w:hint="default"/>
+        <w:sz w:val="20"/>
+      </w:rPr>
+    </w:lvl>
+    <w:lvl w:ilvl="8" w:tentative="1">
+      <w:start w:val="1"/>
+      <w:numFmt w:val="bullet"/>
+      <w:lvlText w:val=""/>
+      <w:lvlJc w:val="left"/>
+      <w:pPr>
+        <w:tabs>
+          <w:tab w:val="num" w:pos="6480"/>
+        </w:tabs>
+        <w:ind w:left="6480" w:hanging="360"/>
+      </w:pPr>
+      <w:rPr>
+        <w:rFonts w:ascii="Wingdings" w:hAnsi="Wingdings" w:hint="default"/>
+        <w:sz w:val="20"/>
+      </w:rPr>
+    </w:lvl>
+  </w:abstractNum>
+  <w:num w:numId="1" w16cid:durableId="93400158">
+    <w:abstractNumId w:val="4"/>
+  </w:num>
+  <w:num w:numId="2" w16cid:durableId="1501501829">
+    <w:abstractNumId w:val="2"/>
+  </w:num>
+  <w:num w:numId="3" w16cid:durableId="354235371">
+    <w:abstractNumId w:val="1"/>
+  </w:num>
+  <w:num w:numId="4" w16cid:durableId="425737659">
+    <w:abstractNumId w:val="6"/>
+  </w:num>
+  <w:num w:numId="5" w16cid:durableId="2024626539">
+    <w:abstractNumId w:val="3"/>
+  </w:num>
+  <w:num w:numId="6" w16cid:durableId="665207020">
+    <w:abstractNumId w:val="0"/>
+  </w:num>
+  <w:num w:numId="7" w16cid:durableId="47654042">
+    <w:abstractNumId w:val="5"/>
+  </w:num>
+</w:numbering>
 </file>
 
 <file path=word/styles.xml><?xml version="1.0" encoding="utf-8"?>
@@ -725,7 +2886,6 @@
   <w:style w:type="character" w:default="1" w:styleId="DefaultParagraphFont">
     <w:name w:val="Default Paragraph Font"/>
     <w:uiPriority w:val="1"/>
-    <w:semiHidden/>
     <w:unhideWhenUsed/>
   </w:style>
   <w:style w:type="table" w:default="1" w:styleId="TableNormal">

</xml_diff>